<commit_message>
completed basic aggregation with countrywise
</commit_message>
<xml_diff>
--- a/Covid - 19 Analysis_project.docx
+++ b/Covid - 19 Analysis_project.docx
@@ -1271,8 +1271,86 @@
           <w:sz w:val="24"/>
           <w:szCs w:val="24"/>
         </w:rPr>
-        <w:t>- hdfs dfs mkdir /dir_name</w:t>
-      </w:r>
+        <w:t xml:space="preserve">- </w:t>
+      </w:r>
+      <w:proofErr w:type="spellStart"/>
+      <w:r>
+        <w:rPr>
+          <w:rFonts w:ascii="Abadi Extra Light" w:hAnsi="Abadi Extra Light"/>
+          <w:i/>
+          <w:iCs/>
+          <w:sz w:val="24"/>
+          <w:szCs w:val="24"/>
+        </w:rPr>
+        <w:t>hdfs</w:t>
+      </w:r>
+      <w:proofErr w:type="spellEnd"/>
+      <w:r>
+        <w:rPr>
+          <w:rFonts w:ascii="Abadi Extra Light" w:hAnsi="Abadi Extra Light"/>
+          <w:i/>
+          <w:iCs/>
+          <w:sz w:val="24"/>
+          <w:szCs w:val="24"/>
+        </w:rPr>
+        <w:t xml:space="preserve"> </w:t>
+      </w:r>
+      <w:proofErr w:type="spellStart"/>
+      <w:r>
+        <w:rPr>
+          <w:rFonts w:ascii="Abadi Extra Light" w:hAnsi="Abadi Extra Light"/>
+          <w:i/>
+          <w:iCs/>
+          <w:sz w:val="24"/>
+          <w:szCs w:val="24"/>
+        </w:rPr>
+        <w:t>dfs</w:t>
+      </w:r>
+      <w:proofErr w:type="spellEnd"/>
+      <w:r>
+        <w:rPr>
+          <w:rFonts w:ascii="Abadi Extra Light" w:hAnsi="Abadi Extra Light"/>
+          <w:i/>
+          <w:iCs/>
+          <w:sz w:val="24"/>
+          <w:szCs w:val="24"/>
+        </w:rPr>
+        <w:t xml:space="preserve"> </w:t>
+      </w:r>
+      <w:proofErr w:type="spellStart"/>
+      <w:r>
+        <w:rPr>
+          <w:rFonts w:ascii="Abadi Extra Light" w:hAnsi="Abadi Extra Light"/>
+          <w:i/>
+          <w:iCs/>
+          <w:sz w:val="24"/>
+          <w:szCs w:val="24"/>
+        </w:rPr>
+        <w:t>mkdir</w:t>
+      </w:r>
+      <w:proofErr w:type="spellEnd"/>
+      <w:r>
+        <w:rPr>
+          <w:rFonts w:ascii="Abadi Extra Light" w:hAnsi="Abadi Extra Light"/>
+          <w:i/>
+          <w:iCs/>
+          <w:sz w:val="24"/>
+          <w:szCs w:val="24"/>
+        </w:rPr>
+        <w:t xml:space="preserve"> /</w:t>
+      </w:r>
+      <w:proofErr w:type="spellStart"/>
+      <w:r>
+        <w:rPr>
+          <w:rFonts w:ascii="Abadi Extra Light" w:hAnsi="Abadi Extra Light"/>
+          <w:i/>
+          <w:iCs/>
+          <w:sz w:val="24"/>
+          <w:szCs w:val="24"/>
+        </w:rPr>
+        <w:t>dir_name</w:t>
+      </w:r>
+      <w:proofErr w:type="spellEnd"/>
     </w:p>
     <w:p>
       <w:pPr>
@@ -1295,7 +1373,51 @@
           <w:sz w:val="24"/>
           <w:szCs w:val="24"/>
         </w:rPr>
-        <w:t>- hdfs dfs -ls /</w:t>
+        <w:t xml:space="preserve">- </w:t>
+      </w:r>
+      <w:proofErr w:type="spellStart"/>
+      <w:r>
+        <w:rPr>
+          <w:rFonts w:ascii="Abadi Extra Light" w:hAnsi="Abadi Extra Light"/>
+          <w:i/>
+          <w:iCs/>
+          <w:sz w:val="24"/>
+          <w:szCs w:val="24"/>
+        </w:rPr>
+        <w:t>hdfs</w:t>
+      </w:r>
+      <w:proofErr w:type="spellEnd"/>
+      <w:r>
+        <w:rPr>
+          <w:rFonts w:ascii="Abadi Extra Light" w:hAnsi="Abadi Extra Light"/>
+          <w:i/>
+          <w:iCs/>
+          <w:sz w:val="24"/>
+          <w:szCs w:val="24"/>
+        </w:rPr>
+        <w:t xml:space="preserve"> </w:t>
+      </w:r>
+      <w:proofErr w:type="spellStart"/>
+      <w:r>
+        <w:rPr>
+          <w:rFonts w:ascii="Abadi Extra Light" w:hAnsi="Abadi Extra Light"/>
+          <w:i/>
+          <w:iCs/>
+          <w:sz w:val="24"/>
+          <w:szCs w:val="24"/>
+        </w:rPr>
+        <w:t>dfs</w:t>
+      </w:r>
+      <w:proofErr w:type="spellEnd"/>
+      <w:r>
+        <w:rPr>
+          <w:rFonts w:ascii="Abadi Extra Light" w:hAnsi="Abadi Extra Light"/>
+          <w:i/>
+          <w:iCs/>
+          <w:sz w:val="24"/>
+          <w:szCs w:val="24"/>
+        </w:rPr>
+        <w:t xml:space="preserve"> -ls /</w:t>
       </w:r>
     </w:p>
     <w:p>
@@ -1321,6 +1443,7 @@
         </w:rPr>
         <w:t xml:space="preserve">- </w:t>
       </w:r>
+      <w:proofErr w:type="spellStart"/>
       <w:r>
         <w:rPr>
           <w:rFonts w:ascii="Abadi Extra Light" w:hAnsi="Abadi Extra Light"/>
@@ -1329,8 +1452,75 @@
           <w:sz w:val="24"/>
           <w:szCs w:val="24"/>
         </w:rPr>
-        <w:t>hdfs dfs -copyFromLocal “path” /dir_name</w:t>
-      </w:r>
+        <w:t>hdfs</w:t>
+      </w:r>
+      <w:proofErr w:type="spellEnd"/>
+      <w:r>
+        <w:rPr>
+          <w:rFonts w:ascii="Abadi Extra Light" w:hAnsi="Abadi Extra Light"/>
+          <w:i/>
+          <w:iCs/>
+          <w:sz w:val="24"/>
+          <w:szCs w:val="24"/>
+        </w:rPr>
+        <w:t xml:space="preserve"> </w:t>
+      </w:r>
+      <w:proofErr w:type="spellStart"/>
+      <w:r>
+        <w:rPr>
+          <w:rFonts w:ascii="Abadi Extra Light" w:hAnsi="Abadi Extra Light"/>
+          <w:i/>
+          <w:iCs/>
+          <w:sz w:val="24"/>
+          <w:szCs w:val="24"/>
+        </w:rPr>
+        <w:t>dfs</w:t>
+      </w:r>
+      <w:proofErr w:type="spellEnd"/>
+      <w:r>
+        <w:rPr>
+          <w:rFonts w:ascii="Abadi Extra Light" w:hAnsi="Abadi Extra Light"/>
+          <w:i/>
+          <w:iCs/>
+          <w:sz w:val="24"/>
+          <w:szCs w:val="24"/>
+        </w:rPr>
+        <w:t xml:space="preserve"> -</w:t>
+      </w:r>
+      <w:proofErr w:type="spellStart"/>
+      <w:r>
+        <w:rPr>
+          <w:rFonts w:ascii="Abadi Extra Light" w:hAnsi="Abadi Extra Light"/>
+          <w:i/>
+          <w:iCs/>
+          <w:sz w:val="24"/>
+          <w:szCs w:val="24"/>
+        </w:rPr>
+        <w:t>copyFromLocal</w:t>
+      </w:r>
+      <w:proofErr w:type="spellEnd"/>
+      <w:r>
+        <w:rPr>
+          <w:rFonts w:ascii="Abadi Extra Light" w:hAnsi="Abadi Extra Light"/>
+          <w:i/>
+          <w:iCs/>
+          <w:sz w:val="24"/>
+          <w:szCs w:val="24"/>
+        </w:rPr>
+        <w:t xml:space="preserve"> “path” /</w:t>
+      </w:r>
+      <w:proofErr w:type="spellStart"/>
+      <w:r>
+        <w:rPr>
+          <w:rFonts w:ascii="Abadi Extra Light" w:hAnsi="Abadi Extra Light"/>
+          <w:i/>
+          <w:iCs/>
+          <w:sz w:val="24"/>
+          <w:szCs w:val="24"/>
+        </w:rPr>
+        <w:t>dir_name</w:t>
+      </w:r>
+      <w:proofErr w:type="spellEnd"/>
     </w:p>
     <w:p>
       <w:pPr>
@@ -1353,7 +1543,73 @@
           <w:sz w:val="24"/>
           <w:szCs w:val="24"/>
         </w:rPr>
-        <w:t xml:space="preserve">- hdfs dfs -ls /dir_name </w:t>
+        <w:t xml:space="preserve">- </w:t>
+      </w:r>
+      <w:proofErr w:type="spellStart"/>
+      <w:r>
+        <w:rPr>
+          <w:rFonts w:ascii="Abadi Extra Light" w:hAnsi="Abadi Extra Light"/>
+          <w:i/>
+          <w:iCs/>
+          <w:sz w:val="24"/>
+          <w:szCs w:val="24"/>
+        </w:rPr>
+        <w:t>hdfs</w:t>
+      </w:r>
+      <w:proofErr w:type="spellEnd"/>
+      <w:r>
+        <w:rPr>
+          <w:rFonts w:ascii="Abadi Extra Light" w:hAnsi="Abadi Extra Light"/>
+          <w:i/>
+          <w:iCs/>
+          <w:sz w:val="24"/>
+          <w:szCs w:val="24"/>
+        </w:rPr>
+        <w:t xml:space="preserve"> </w:t>
+      </w:r>
+      <w:proofErr w:type="spellStart"/>
+      <w:r>
+        <w:rPr>
+          <w:rFonts w:ascii="Abadi Extra Light" w:hAnsi="Abadi Extra Light"/>
+          <w:i/>
+          <w:iCs/>
+          <w:sz w:val="24"/>
+          <w:szCs w:val="24"/>
+        </w:rPr>
+        <w:t>dfs</w:t>
+      </w:r>
+      <w:proofErr w:type="spellEnd"/>
+      <w:r>
+        <w:rPr>
+          <w:rFonts w:ascii="Abadi Extra Light" w:hAnsi="Abadi Extra Light"/>
+          <w:i/>
+          <w:iCs/>
+          <w:sz w:val="24"/>
+          <w:szCs w:val="24"/>
+        </w:rPr>
+        <w:t xml:space="preserve"> -ls /</w:t>
+      </w:r>
+      <w:proofErr w:type="spellStart"/>
+      <w:r>
+        <w:rPr>
+          <w:rFonts w:ascii="Abadi Extra Light" w:hAnsi="Abadi Extra Light"/>
+          <w:i/>
+          <w:iCs/>
+          <w:sz w:val="24"/>
+          <w:szCs w:val="24"/>
+        </w:rPr>
+        <w:t>dir_name</w:t>
+      </w:r>
+      <w:proofErr w:type="spellEnd"/>
+      <w:r>
+        <w:rPr>
+          <w:rFonts w:ascii="Abadi Extra Light" w:hAnsi="Abadi Extra Light"/>
+          <w:i/>
+          <w:iCs/>
+          <w:sz w:val="24"/>
+          <w:szCs w:val="24"/>
+        </w:rPr>
+        <w:t xml:space="preserve"> </w:t>
       </w:r>
     </w:p>
     <w:p>
@@ -2004,6 +2260,119 @@
         </w:rPr>
         <w:t>How many deaths so far?</w:t>
       </w:r>
+      <w:r>
+        <w:rPr>
+          <w:rFonts w:ascii="Verdana" w:hAnsi="Verdana"/>
+          <w:i/>
+          <w:iCs/>
+          <w:sz w:val="24"/>
+          <w:szCs w:val="24"/>
+        </w:rPr>
+        <w:t xml:space="preserve"> </w:t>
+      </w:r>
+      <w:r>
+        <w:rPr>
+          <w:rFonts w:ascii="Verdana" w:hAnsi="Verdana"/>
+          <w:i/>
+          <w:iCs/>
+          <w:sz w:val="24"/>
+          <w:szCs w:val="24"/>
+        </w:rPr>
+        <w:br/>
+      </w:r>
+    </w:p>
+    <w:p>
+      <w:pPr>
+        <w:spacing w:line="276" w:lineRule="auto"/>
+        <w:rPr>
+          <w:rFonts w:ascii="Verdana" w:hAnsi="Verdana"/>
+          <w:i/>
+          <w:iCs/>
+          <w:sz w:val="24"/>
+          <w:szCs w:val="24"/>
+        </w:rPr>
+      </w:pPr>
+    </w:p>
+    <w:p>
+      <w:pPr>
+        <w:pStyle w:val="ListParagraph"/>
+        <w:numPr>
+          <w:ilvl w:val="0"/>
+          <w:numId w:val="5"/>
+        </w:numPr>
+        <w:spacing w:line="276" w:lineRule="auto"/>
+        <w:rPr>
+          <w:rFonts w:ascii="Verdana" w:hAnsi="Verdana"/>
+          <w:b/>
+          <w:bCs/>
+          <w:sz w:val="24"/>
+          <w:szCs w:val="24"/>
+          <w:u w:val="single"/>
+        </w:rPr>
+      </w:pPr>
+      <w:r>
+        <w:rPr>
+          <w:rFonts w:ascii="Verdana" w:hAnsi="Verdana"/>
+          <w:b/>
+          <w:bCs/>
+          <w:sz w:val="24"/>
+          <w:szCs w:val="24"/>
+          <w:u w:val="single"/>
+        </w:rPr>
+        <w:lastRenderedPageBreak/>
+        <w:t xml:space="preserve">Milestone – </w:t>
+      </w:r>
+      <w:r>
+        <w:rPr>
+          <w:rFonts w:ascii="Verdana" w:hAnsi="Verdana"/>
+          <w:b/>
+          <w:bCs/>
+          <w:sz w:val="24"/>
+          <w:szCs w:val="24"/>
+          <w:u w:val="single"/>
+        </w:rPr>
+        <w:t>5</w:t>
+      </w:r>
+    </w:p>
+    <w:p>
+      <w:pPr>
+        <w:pStyle w:val="ListParagraph"/>
+        <w:numPr>
+          <w:ilvl w:val="0"/>
+          <w:numId w:val="8"/>
+        </w:numPr>
+        <w:spacing w:line="276" w:lineRule="auto"/>
+        <w:jc w:val="both"/>
+        <w:rPr>
+          <w:rFonts w:ascii="Verdana" w:hAnsi="Verdana"/>
+          <w:sz w:val="24"/>
+          <w:szCs w:val="24"/>
+        </w:rPr>
+      </w:pPr>
+      <w:r>
+        <w:rPr>
+          <w:rFonts w:ascii="Verdana" w:hAnsi="Verdana"/>
+          <w:sz w:val="24"/>
+          <w:szCs w:val="24"/>
+        </w:rPr>
+        <w:t xml:space="preserve">Write the </w:t>
+      </w:r>
+      <w:r>
+        <w:rPr>
+          <w:rFonts w:ascii="Verdana" w:hAnsi="Verdana"/>
+          <w:sz w:val="24"/>
+          <w:szCs w:val="24"/>
+        </w:rPr>
+        <w:t>aggregated data in output table using transactional database like MySQL/Postgres</w:t>
+      </w:r>
+      <w:r>
+        <w:rPr>
+          <w:rFonts w:ascii="Verdana" w:hAnsi="Verdana"/>
+          <w:sz w:val="24"/>
+          <w:szCs w:val="24"/>
+        </w:rPr>
+        <w:t xml:space="preserve"> or in NoSQL database.</w:t>
+      </w:r>
     </w:p>
     <w:p>
       <w:pPr>
@@ -2038,7 +2407,6 @@
           <w:szCs w:val="28"/>
           <w:u w:val="single"/>
         </w:rPr>
-        <w:lastRenderedPageBreak/>
         <w:t>Ref Link:</w:t>
       </w:r>
     </w:p>
@@ -2129,7 +2497,7 @@
         <v:path o:extrusionok="f" gradientshapeok="t" o:connecttype="rect"/>
         <o:lock v:ext="edit" aspectratio="t"/>
       </v:shapetype>
-      <v:shape id="_x0000_i1036" type="#_x0000_t75" style="width:11.25pt;height:11.25pt" o:bullet="t">
+      <v:shape id="_x0000_i1043" type="#_x0000_t75" style="width:11.25pt;height:11.25pt" o:bullet="t">
         <v:imagedata r:id="rId1" o:title="mso42E4"/>
       </v:shape>
     </w:pict>
@@ -2517,7 +2885,7 @@
   <w:abstractNum w:abstractNumId="4" w15:restartNumberingAfterBreak="0">
     <w:nsid w:val="3DF350C1"/>
     <w:multiLevelType w:val="hybridMultilevel"/>
-    <w:tmpl w:val="8E7A6162"/>
+    <w:tmpl w:val="B3DA4526"/>
     <w:lvl w:ilvl="0" w:tplc="024A5176">
       <w:start w:val="1"/>
       <w:numFmt w:val="bullet"/>

</xml_diff>

<commit_message>
completed till pushing the data
</commit_message>
<xml_diff>
--- a/Covid - 19 Analysis_project.docx
+++ b/Covid - 19 Analysis_project.docx
@@ -958,6 +958,7 @@
         </w:rPr>
         <w:t xml:space="preserve">Download file from </w:t>
       </w:r>
+      <w:proofErr w:type="spellStart"/>
       <w:r>
         <w:rPr>
           <w:rFonts w:ascii="Verdana" w:hAnsi="Verdana"/>
@@ -972,7 +973,16 @@
           <w:sz w:val="24"/>
           <w:szCs w:val="24"/>
         </w:rPr>
-        <w:t xml:space="preserve">it repo </w:t>
+        <w:t>it</w:t>
+      </w:r>
+      <w:proofErr w:type="spellEnd"/>
+      <w:r>
+        <w:rPr>
+          <w:rFonts w:ascii="Verdana" w:hAnsi="Verdana"/>
+          <w:sz w:val="24"/>
+          <w:szCs w:val="24"/>
+        </w:rPr>
+        <w:t xml:space="preserve"> repo </w:t>
       </w:r>
       <w:r>
         <w:rPr>
@@ -1520,6 +1530,16 @@
         </w:rPr>
         <w:t>dir_name</w:t>
       </w:r>
+      <w:r>
+        <w:rPr>
+          <w:rFonts w:ascii="Abadi Extra Light" w:hAnsi="Abadi Extra Light"/>
+          <w:i/>
+          <w:iCs/>
+          <w:sz w:val="24"/>
+          <w:szCs w:val="24"/>
+        </w:rPr>
+        <w:t>_in_Hadoop</w:t>
+      </w:r>
       <w:proofErr w:type="spellEnd"/>
     </w:p>
     <w:p>
@@ -2376,6 +2396,95 @@
     </w:p>
     <w:p>
       <w:pPr>
+        <w:pStyle w:val="ListParagraph"/>
+        <w:spacing w:line="276" w:lineRule="auto"/>
+        <w:jc w:val="both"/>
+        <w:rPr>
+          <w:rFonts w:ascii="Verdana" w:hAnsi="Verdana"/>
+          <w:sz w:val="24"/>
+          <w:szCs w:val="24"/>
+        </w:rPr>
+      </w:pPr>
+    </w:p>
+    <w:p>
+      <w:pPr>
+        <w:pStyle w:val="ListParagraph"/>
+        <w:numPr>
+          <w:ilvl w:val="0"/>
+          <w:numId w:val="5"/>
+        </w:numPr>
+        <w:spacing w:line="276" w:lineRule="auto"/>
+        <w:rPr>
+          <w:rFonts w:ascii="Verdana" w:hAnsi="Verdana"/>
+          <w:b/>
+          <w:bCs/>
+          <w:sz w:val="24"/>
+          <w:szCs w:val="24"/>
+          <w:u w:val="single"/>
+        </w:rPr>
+      </w:pPr>
+      <w:r>
+        <w:rPr>
+          <w:rFonts w:ascii="Verdana" w:hAnsi="Verdana"/>
+          <w:b/>
+          <w:bCs/>
+          <w:sz w:val="24"/>
+          <w:szCs w:val="24"/>
+          <w:u w:val="single"/>
+        </w:rPr>
+        <w:t xml:space="preserve">Milestone – </w:t>
+      </w:r>
+      <w:r>
+        <w:rPr>
+          <w:rFonts w:ascii="Verdana" w:hAnsi="Verdana"/>
+          <w:b/>
+          <w:bCs/>
+          <w:sz w:val="24"/>
+          <w:szCs w:val="24"/>
+          <w:u w:val="single"/>
+        </w:rPr>
+        <w:t>6</w:t>
+      </w:r>
+    </w:p>
+    <w:p>
+      <w:pPr>
+        <w:pStyle w:val="ListParagraph"/>
+        <w:numPr>
+          <w:ilvl w:val="0"/>
+          <w:numId w:val="8"/>
+        </w:numPr>
+        <w:spacing w:line="276" w:lineRule="auto"/>
+        <w:rPr>
+          <w:rFonts w:ascii="Verdana" w:hAnsi="Verdana"/>
+          <w:b/>
+          <w:bCs/>
+          <w:sz w:val="24"/>
+          <w:szCs w:val="24"/>
+          <w:u w:val="single"/>
+        </w:rPr>
+      </w:pPr>
+      <w:r>
+        <w:rPr>
+          <w:rFonts w:ascii="Verdana" w:hAnsi="Verdana"/>
+          <w:sz w:val="24"/>
+          <w:szCs w:val="24"/>
+        </w:rPr>
+        <w:t>Use dashboard tool: Grafana</w:t>
+      </w:r>
+    </w:p>
+    <w:p>
+      <w:pPr>
+        <w:spacing w:line="276" w:lineRule="auto"/>
+        <w:jc w:val="both"/>
+        <w:rPr>
+          <w:rFonts w:ascii="Verdana" w:hAnsi="Verdana"/>
+          <w:sz w:val="24"/>
+          <w:szCs w:val="24"/>
+        </w:rPr>
+      </w:pPr>
+    </w:p>
+    <w:p>
+      <w:pPr>
         <w:spacing w:line="276" w:lineRule="auto"/>
         <w:rPr>
           <w:rFonts w:ascii="Verdana" w:hAnsi="Verdana"/>
@@ -2415,9 +2524,14 @@
         <w:pStyle w:val="ListParagraph"/>
         <w:numPr>
           <w:ilvl w:val="0"/>
-          <w:numId w:val="9"/>
+          <w:numId w:val="10"/>
         </w:numPr>
         <w:jc w:val="both"/>
+        <w:rPr>
+          <w:rStyle w:val="Hyperlink"/>
+          <w:color w:val="auto"/>
+          <w:u w:val="none"/>
+        </w:rPr>
       </w:pPr>
       <w:hyperlink r:id="rId7" w:history="1">
         <w:r>
@@ -2456,6 +2570,412 @@
     </w:p>
     <w:p>
       <w:pPr>
+        <w:pStyle w:val="ListParagraph"/>
+        <w:numPr>
+          <w:ilvl w:val="0"/>
+          <w:numId w:val="10"/>
+        </w:numPr>
+        <w:jc w:val="both"/>
+      </w:pPr>
+      <w:hyperlink r:id="rId8" w:history="1">
+        <w:r>
+          <w:rPr>
+            <w:rStyle w:val="Hyperlink"/>
+          </w:rPr>
+          <w:t xml:space="preserve">PySpark </w:t>
+        </w:r>
+        <w:proofErr w:type="spellStart"/>
+        <w:r>
+          <w:rPr>
+            <w:rStyle w:val="Hyperlink"/>
+          </w:rPr>
+          <w:t>GroupBy</w:t>
+        </w:r>
+        <w:proofErr w:type="spellEnd"/>
+        <w:r>
+          <w:rPr>
+            <w:rStyle w:val="Hyperlink"/>
+          </w:rPr>
+          <w:t xml:space="preserve"> Agg | Working of Aggregate with </w:t>
+        </w:r>
+        <w:proofErr w:type="spellStart"/>
+        <w:r>
+          <w:rPr>
+            <w:rStyle w:val="Hyperlink"/>
+          </w:rPr>
+          <w:t>GroupBy</w:t>
+        </w:r>
+        <w:proofErr w:type="spellEnd"/>
+        <w:r>
+          <w:rPr>
+            <w:rStyle w:val="Hyperlink"/>
+          </w:rPr>
+          <w:t xml:space="preserve"> in PySpark (educba.com)</w:t>
+        </w:r>
+      </w:hyperlink>
+    </w:p>
+    <w:p>
+      <w:pPr>
+        <w:pStyle w:val="ListParagraph"/>
+        <w:numPr>
+          <w:ilvl w:val="0"/>
+          <w:numId w:val="10"/>
+        </w:numPr>
+        <w:jc w:val="both"/>
+      </w:pPr>
+      <w:hyperlink r:id="rId9" w:history="1">
+        <w:r>
+          <w:rPr>
+            <w:rStyle w:val="Hyperlink"/>
+          </w:rPr>
+          <w:t xml:space="preserve">PySpark </w:t>
+        </w:r>
+        <w:proofErr w:type="spellStart"/>
+        <w:r>
+          <w:rPr>
+            <w:rStyle w:val="Hyperlink"/>
+          </w:rPr>
+          <w:t>Groupby</w:t>
+        </w:r>
+        <w:proofErr w:type="spellEnd"/>
+        <w:r>
+          <w:rPr>
+            <w:rStyle w:val="Hyperlink"/>
+          </w:rPr>
+          <w:t xml:space="preserve"> Agg (aggregate) - Explained - Spark By {Examples} (sparkbyexamples.com)</w:t>
+        </w:r>
+      </w:hyperlink>
+    </w:p>
+    <w:p>
+      <w:pPr>
+        <w:pStyle w:val="ListParagraph"/>
+        <w:numPr>
+          <w:ilvl w:val="0"/>
+          <w:numId w:val="10"/>
+        </w:numPr>
+        <w:jc w:val="both"/>
+      </w:pPr>
+      <w:hyperlink r:id="rId10" w:anchor="grouping" w:history="1">
+        <w:r>
+          <w:rPr>
+            <w:rStyle w:val="Hyperlink"/>
+          </w:rPr>
+          <w:t>PySpark Aggregate Functions with Examples - Spark By {Examples} (sparkbyexamples.com)</w:t>
+        </w:r>
+      </w:hyperlink>
+    </w:p>
+    <w:p>
+      <w:pPr>
+        <w:pStyle w:val="ListParagraph"/>
+        <w:numPr>
+          <w:ilvl w:val="0"/>
+          <w:numId w:val="10"/>
+        </w:numPr>
+        <w:jc w:val="both"/>
+      </w:pPr>
+      <w:hyperlink r:id="rId11" w:history="1">
+        <w:r>
+          <w:rPr>
+            <w:rStyle w:val="Hyperlink"/>
+          </w:rPr>
+          <w:t>PySpark Aggregate Functions: A Comprehensive Guide | by Ahmed Uz Zaman | Medium</w:t>
+        </w:r>
+      </w:hyperlink>
+    </w:p>
+    <w:p>
+      <w:pPr>
+        <w:pStyle w:val="ListParagraph"/>
+        <w:numPr>
+          <w:ilvl w:val="0"/>
+          <w:numId w:val="10"/>
+        </w:numPr>
+        <w:jc w:val="both"/>
+      </w:pPr>
+      <w:hyperlink r:id="rId12" w:history="1">
+        <w:r>
+          <w:rPr>
+            <w:rStyle w:val="Hyperlink"/>
+          </w:rPr>
+          <w:t>PySpark alias() Column &amp; DataFrame Examples - Spark By {Examples} (sparkbyexamples.com)</w:t>
+        </w:r>
+      </w:hyperlink>
+    </w:p>
+    <w:p>
+      <w:pPr>
+        <w:pStyle w:val="ListParagraph"/>
+        <w:numPr>
+          <w:ilvl w:val="0"/>
+          <w:numId w:val="10"/>
+        </w:numPr>
+        <w:jc w:val="both"/>
+      </w:pPr>
+      <w:hyperlink r:id="rId13" w:history="1">
+        <w:proofErr w:type="spellStart"/>
+        <w:r>
+          <w:rPr>
+            <w:rStyle w:val="Hyperlink"/>
+          </w:rPr>
+          <w:t>Pyspark</w:t>
+        </w:r>
+        <w:proofErr w:type="spellEnd"/>
+        <w:r>
+          <w:rPr>
+            <w:rStyle w:val="Hyperlink"/>
+          </w:rPr>
+          <w:t xml:space="preserve">: </w:t>
+        </w:r>
+        <w:proofErr w:type="spellStart"/>
+        <w:r>
+          <w:rPr>
+            <w:rStyle w:val="Hyperlink"/>
+          </w:rPr>
+          <w:t>GroupBy</w:t>
+        </w:r>
+        <w:proofErr w:type="spellEnd"/>
+        <w:r>
+          <w:rPr>
+            <w:rStyle w:val="Hyperlink"/>
+          </w:rPr>
+          <w:t xml:space="preserve"> and Aggregate Functions | M Hendra </w:t>
+        </w:r>
+        <w:proofErr w:type="spellStart"/>
+        <w:r>
+          <w:rPr>
+            <w:rStyle w:val="Hyperlink"/>
+          </w:rPr>
+          <w:t>Herviawan</w:t>
+        </w:r>
+        <w:proofErr w:type="spellEnd"/>
+        <w:r>
+          <w:rPr>
+            <w:rStyle w:val="Hyperlink"/>
+          </w:rPr>
+          <w:t xml:space="preserve"> (hendra-herviawan.github.io)</w:t>
+        </w:r>
+      </w:hyperlink>
+    </w:p>
+    <w:p>
+      <w:pPr>
+        <w:pStyle w:val="ListParagraph"/>
+        <w:numPr>
+          <w:ilvl w:val="0"/>
+          <w:numId w:val="10"/>
+        </w:numPr>
+        <w:jc w:val="both"/>
+      </w:pPr>
+      <w:hyperlink r:id="rId14" w:history="1">
+        <w:r>
+          <w:rPr>
+            <w:rStyle w:val="Hyperlink"/>
+          </w:rPr>
+          <w:t xml:space="preserve">Load </w:t>
+        </w:r>
+        <w:proofErr w:type="spellStart"/>
+        <w:r>
+          <w:rPr>
+            <w:rStyle w:val="Hyperlink"/>
+          </w:rPr>
+          <w:t>DataFrames</w:t>
+        </w:r>
+        <w:proofErr w:type="spellEnd"/>
+        <w:r>
+          <w:rPr>
+            <w:rStyle w:val="Hyperlink"/>
+          </w:rPr>
+          <w:t xml:space="preserve"> To PostgreSQL 10x Faster | Towards Data Science</w:t>
+        </w:r>
+      </w:hyperlink>
+    </w:p>
+    <w:p>
+      <w:pPr>
+        <w:pStyle w:val="ListParagraph"/>
+        <w:numPr>
+          <w:ilvl w:val="0"/>
+          <w:numId w:val="10"/>
+        </w:numPr>
+        <w:jc w:val="both"/>
+      </w:pPr>
+      <w:hyperlink r:id="rId15" w:history="1">
+        <w:r>
+          <w:rPr>
+            <w:rStyle w:val="Hyperlink"/>
+          </w:rPr>
+          <w:t xml:space="preserve">python - How to write DataFrame to </w:t>
+        </w:r>
+        <w:proofErr w:type="spellStart"/>
+        <w:r>
+          <w:rPr>
+            <w:rStyle w:val="Hyperlink"/>
+          </w:rPr>
+          <w:t>postgres</w:t>
+        </w:r>
+        <w:proofErr w:type="spellEnd"/>
+        <w:r>
+          <w:rPr>
+            <w:rStyle w:val="Hyperlink"/>
+          </w:rPr>
+          <w:t xml:space="preserve"> table - Stack Overflow</w:t>
+        </w:r>
+      </w:hyperlink>
+    </w:p>
+    <w:p>
+      <w:pPr>
+        <w:pStyle w:val="ListParagraph"/>
+        <w:numPr>
+          <w:ilvl w:val="0"/>
+          <w:numId w:val="10"/>
+        </w:numPr>
+        <w:jc w:val="both"/>
+      </w:pPr>
+      <w:hyperlink r:id="rId16" w:history="1">
+        <w:proofErr w:type="spellStart"/>
+        <w:r>
+          <w:rPr>
+            <w:rStyle w:val="Hyperlink"/>
+          </w:rPr>
+          <w:t>Pyspark</w:t>
+        </w:r>
+        <w:proofErr w:type="spellEnd"/>
+        <w:r>
+          <w:rPr>
+            <w:rStyle w:val="Hyperlink"/>
+          </w:rPr>
+          <w:t xml:space="preserve"> write to </w:t>
+        </w:r>
+        <w:proofErr w:type="spellStart"/>
+        <w:r>
+          <w:rPr>
+            <w:rStyle w:val="Hyperlink"/>
+          </w:rPr>
+          <w:t>postgres</w:t>
+        </w:r>
+        <w:proofErr w:type="spellEnd"/>
+        <w:r>
+          <w:rPr>
+            <w:rStyle w:val="Hyperlink"/>
+          </w:rPr>
+          <w:t xml:space="preserve"> - spark write to </w:t>
+        </w:r>
+        <w:proofErr w:type="spellStart"/>
+        <w:r>
+          <w:rPr>
+            <w:rStyle w:val="Hyperlink"/>
+          </w:rPr>
+          <w:t>postgres</w:t>
+        </w:r>
+        <w:proofErr w:type="spellEnd"/>
+        <w:r>
+          <w:rPr>
+            <w:rStyle w:val="Hyperlink"/>
+          </w:rPr>
+          <w:t xml:space="preserve"> - </w:t>
+        </w:r>
+        <w:proofErr w:type="spellStart"/>
+        <w:r>
+          <w:rPr>
+            <w:rStyle w:val="Hyperlink"/>
+          </w:rPr>
+          <w:t>Projectpro</w:t>
+        </w:r>
+        <w:proofErr w:type="spellEnd"/>
+      </w:hyperlink>
+    </w:p>
+    <w:p>
+      <w:pPr>
+        <w:pStyle w:val="ListParagraph"/>
+        <w:numPr>
+          <w:ilvl w:val="0"/>
+          <w:numId w:val="10"/>
+        </w:numPr>
+        <w:jc w:val="both"/>
+      </w:pPr>
+      <w:hyperlink r:id="rId17" w:history="1">
+        <w:proofErr w:type="spellStart"/>
+        <w:r>
+          <w:rPr>
+            <w:rStyle w:val="Hyperlink"/>
+          </w:rPr>
+          <w:t>postgresql</w:t>
+        </w:r>
+        <w:proofErr w:type="spellEnd"/>
+        <w:r>
+          <w:rPr>
+            <w:rStyle w:val="Hyperlink"/>
+          </w:rPr>
+          <w:t xml:space="preserve"> - unable to connect to server for Postgres - Stack Overflow</w:t>
+        </w:r>
+      </w:hyperlink>
+    </w:p>
+    <w:p>
+      <w:pPr>
+        <w:pStyle w:val="ListParagraph"/>
+        <w:numPr>
+          <w:ilvl w:val="0"/>
+          <w:numId w:val="10"/>
+        </w:numPr>
+        <w:jc w:val="both"/>
+      </w:pPr>
+      <w:hyperlink r:id="rId18" w:history="1">
+        <w:r>
+          <w:rPr>
+            <w:rStyle w:val="Hyperlink"/>
+          </w:rPr>
+          <w:t>python - DataFrame constructor not properly called - Stack Overflow</w:t>
+        </w:r>
+      </w:hyperlink>
+    </w:p>
+    <w:p>
+      <w:pPr>
+        <w:pStyle w:val="ListParagraph"/>
+        <w:numPr>
+          <w:ilvl w:val="0"/>
+          <w:numId w:val="10"/>
+        </w:numPr>
+        <w:jc w:val="both"/>
+      </w:pPr>
+      <w:hyperlink r:id="rId19" w:history="1">
+        <w:proofErr w:type="spellStart"/>
+        <w:r>
+          <w:rPr>
+            <w:rStyle w:val="Hyperlink"/>
+          </w:rPr>
+          <w:t>postgresql</w:t>
+        </w:r>
+        <w:proofErr w:type="spellEnd"/>
+        <w:r>
+          <w:rPr>
+            <w:rStyle w:val="Hyperlink"/>
+          </w:rPr>
+          <w:t xml:space="preserve"> - </w:t>
+        </w:r>
+        <w:proofErr w:type="spellStart"/>
+        <w:r>
+          <w:rPr>
+            <w:rStyle w:val="Hyperlink"/>
+          </w:rPr>
+          <w:t>OperationalError</w:t>
+        </w:r>
+        <w:proofErr w:type="spellEnd"/>
+        <w:r>
+          <w:rPr>
+            <w:rStyle w:val="Hyperlink"/>
+          </w:rPr>
+          <w:t>: (psycopg2.OperationalError) could not translate host name "143@postgres" to address: Unknown server error - Stack Overflow</w:t>
+        </w:r>
+      </w:hyperlink>
+    </w:p>
+    <w:p>
+      <w:pPr>
+        <w:pStyle w:val="ListParagraph"/>
+        <w:numPr>
+          <w:ilvl w:val="0"/>
+          <w:numId w:val="10"/>
+        </w:numPr>
+        <w:jc w:val="both"/>
+      </w:pPr>
+    </w:p>
+    <w:p>
+      <w:pPr>
         <w:spacing w:line="276" w:lineRule="auto"/>
         <w:rPr>
           <w:rFonts w:ascii="Verdana" w:hAnsi="Verdana"/>
@@ -2497,7 +3017,7 @@
         <v:path o:extrusionok="f" gradientshapeok="t" o:connecttype="rect"/>
         <o:lock v:ext="edit" aspectratio="t"/>
       </v:shapetype>
-      <v:shape id="_x0000_i1043" type="#_x0000_t75" style="width:11.25pt;height:11.25pt" o:bullet="t">
+      <v:shape id="_x0000_i1070" type="#_x0000_t75" style="width:11.25pt;height:11.25pt" o:bullet="t">
         <v:imagedata r:id="rId1" o:title="mso42E4"/>
       </v:shape>
     </w:pict>
@@ -2883,6 +3403,95 @@
     </w:lvl>
   </w:abstractNum>
   <w:abstractNum w:abstractNumId="4" w15:restartNumberingAfterBreak="0">
+    <w:nsid w:val="372E21DB"/>
+    <w:multiLevelType w:val="hybridMultilevel"/>
+    <w:tmpl w:val="425C1802"/>
+    <w:lvl w:ilvl="0" w:tplc="4009000F">
+      <w:start w:val="1"/>
+      <w:numFmt w:val="decimal"/>
+      <w:lvlText w:val="%1."/>
+      <w:lvlJc w:val="left"/>
+      <w:pPr>
+        <w:ind w:left="720" w:hanging="360"/>
+      </w:pPr>
+      <w:rPr>
+        <w:rFonts w:hint="default"/>
+      </w:rPr>
+    </w:lvl>
+    <w:lvl w:ilvl="1" w:tplc="40090019" w:tentative="1">
+      <w:start w:val="1"/>
+      <w:numFmt w:val="lowerLetter"/>
+      <w:lvlText w:val="%2."/>
+      <w:lvlJc w:val="left"/>
+      <w:pPr>
+        <w:ind w:left="1440" w:hanging="360"/>
+      </w:pPr>
+    </w:lvl>
+    <w:lvl w:ilvl="2" w:tplc="4009001B" w:tentative="1">
+      <w:start w:val="1"/>
+      <w:numFmt w:val="lowerRoman"/>
+      <w:lvlText w:val="%3."/>
+      <w:lvlJc w:val="right"/>
+      <w:pPr>
+        <w:ind w:left="2160" w:hanging="180"/>
+      </w:pPr>
+    </w:lvl>
+    <w:lvl w:ilvl="3" w:tplc="4009000F" w:tentative="1">
+      <w:start w:val="1"/>
+      <w:numFmt w:val="decimal"/>
+      <w:lvlText w:val="%4."/>
+      <w:lvlJc w:val="left"/>
+      <w:pPr>
+        <w:ind w:left="2880" w:hanging="360"/>
+      </w:pPr>
+    </w:lvl>
+    <w:lvl w:ilvl="4" w:tplc="40090019" w:tentative="1">
+      <w:start w:val="1"/>
+      <w:numFmt w:val="lowerLetter"/>
+      <w:lvlText w:val="%5."/>
+      <w:lvlJc w:val="left"/>
+      <w:pPr>
+        <w:ind w:left="3600" w:hanging="360"/>
+      </w:pPr>
+    </w:lvl>
+    <w:lvl w:ilvl="5" w:tplc="4009001B" w:tentative="1">
+      <w:start w:val="1"/>
+      <w:numFmt w:val="lowerRoman"/>
+      <w:lvlText w:val="%6."/>
+      <w:lvlJc w:val="right"/>
+      <w:pPr>
+        <w:ind w:left="4320" w:hanging="180"/>
+      </w:pPr>
+    </w:lvl>
+    <w:lvl w:ilvl="6" w:tplc="4009000F" w:tentative="1">
+      <w:start w:val="1"/>
+      <w:numFmt w:val="decimal"/>
+      <w:lvlText w:val="%7."/>
+      <w:lvlJc w:val="left"/>
+      <w:pPr>
+        <w:ind w:left="5040" w:hanging="360"/>
+      </w:pPr>
+    </w:lvl>
+    <w:lvl w:ilvl="7" w:tplc="40090019" w:tentative="1">
+      <w:start w:val="1"/>
+      <w:numFmt w:val="lowerLetter"/>
+      <w:lvlText w:val="%8."/>
+      <w:lvlJc w:val="left"/>
+      <w:pPr>
+        <w:ind w:left="5760" w:hanging="360"/>
+      </w:pPr>
+    </w:lvl>
+    <w:lvl w:ilvl="8" w:tplc="4009001B" w:tentative="1">
+      <w:start w:val="1"/>
+      <w:numFmt w:val="lowerRoman"/>
+      <w:lvlText w:val="%9."/>
+      <w:lvlJc w:val="right"/>
+      <w:pPr>
+        <w:ind w:left="6480" w:hanging="180"/>
+      </w:pPr>
+    </w:lvl>
+  </w:abstractNum>
+  <w:abstractNum w:abstractNumId="5" w15:restartNumberingAfterBreak="0">
     <w:nsid w:val="3DF350C1"/>
     <w:multiLevelType w:val="hybridMultilevel"/>
     <w:tmpl w:val="B3DA4526"/>
@@ -2995,7 +3604,7 @@
       </w:rPr>
     </w:lvl>
   </w:abstractNum>
-  <w:abstractNum w:abstractNumId="5" w15:restartNumberingAfterBreak="0">
+  <w:abstractNum w:abstractNumId="6" w15:restartNumberingAfterBreak="0">
     <w:nsid w:val="4986515C"/>
     <w:multiLevelType w:val="hybridMultilevel"/>
     <w:tmpl w:val="85B28DD2"/>
@@ -3084,7 +3693,7 @@
       </w:pPr>
     </w:lvl>
   </w:abstractNum>
-  <w:abstractNum w:abstractNumId="6" w15:restartNumberingAfterBreak="0">
+  <w:abstractNum w:abstractNumId="7" w15:restartNumberingAfterBreak="0">
     <w:nsid w:val="4BC87A61"/>
     <w:multiLevelType w:val="hybridMultilevel"/>
     <w:tmpl w:val="5762A9FC"/>
@@ -3173,10 +3782,10 @@
       </w:pPr>
     </w:lvl>
   </w:abstractNum>
-  <w:abstractNum w:abstractNumId="7" w15:restartNumberingAfterBreak="0">
+  <w:abstractNum w:abstractNumId="8" w15:restartNumberingAfterBreak="0">
     <w:nsid w:val="63B30C76"/>
     <w:multiLevelType w:val="hybridMultilevel"/>
-    <w:tmpl w:val="1D3A7A58"/>
+    <w:tmpl w:val="755E3D12"/>
     <w:lvl w:ilvl="0" w:tplc="40090007">
       <w:start w:val="1"/>
       <w:numFmt w:val="bullet"/>
@@ -3287,7 +3896,7 @@
       </w:rPr>
     </w:lvl>
   </w:abstractNum>
-  <w:abstractNum w:abstractNumId="8" w15:restartNumberingAfterBreak="0">
+  <w:abstractNum w:abstractNumId="9" w15:restartNumberingAfterBreak="0">
     <w:nsid w:val="6ADB34E5"/>
     <w:multiLevelType w:val="hybridMultilevel"/>
     <w:tmpl w:val="C2607DBC"/>
@@ -3407,25 +4016,28 @@
     <w:abstractNumId w:val="0"/>
   </w:num>
   <w:num w:numId="3" w16cid:durableId="1099134755">
-    <w:abstractNumId w:val="5"/>
+    <w:abstractNumId w:val="6"/>
   </w:num>
   <w:num w:numId="4" w16cid:durableId="810907577">
     <w:abstractNumId w:val="2"/>
   </w:num>
   <w:num w:numId="5" w16cid:durableId="1209606068">
-    <w:abstractNumId w:val="7"/>
+    <w:abstractNumId w:val="8"/>
   </w:num>
   <w:num w:numId="6" w16cid:durableId="222641712">
-    <w:abstractNumId w:val="8"/>
+    <w:abstractNumId w:val="9"/>
   </w:num>
   <w:num w:numId="7" w16cid:durableId="1194852986">
     <w:abstractNumId w:val="1"/>
   </w:num>
   <w:num w:numId="8" w16cid:durableId="1045371766">
-    <w:abstractNumId w:val="4"/>
+    <w:abstractNumId w:val="5"/>
   </w:num>
   <w:num w:numId="9" w16cid:durableId="1331055031">
-    <w:abstractNumId w:val="6"/>
+    <w:abstractNumId w:val="7"/>
+  </w:num>
+  <w:num w:numId="10" w16cid:durableId="194003962">
+    <w:abstractNumId w:val="4"/>
   </w:num>
 </w:numbering>
 </file>

</xml_diff>